<commit_message>
Rajalingam-changes in billing and master
</commit_message>
<xml_diff>
--- a/StellarBillingSystem/Templates/BillTemplate.docx
+++ b/StellarBillingSystem/Templates/BillTemplate.docx
@@ -213,15 +213,7 @@
           <w:sz w:val="24"/>
           <w:szCs w:val="24"/>
         </w:rPr>
-        <w:t>billno</w:t>
-      </w:r>
-      <w:r>
-        <w:rPr>
-          <w:rFonts w:ascii="Times New Roman" w:hAnsi="Times New Roman" w:cs="Times New Roman"/>
-          <w:sz w:val="24"/>
-          <w:szCs w:val="24"/>
-        </w:rPr>
-        <w:t>det</w:t>
+        <w:t>billnodet</w:t>
       </w:r>
       <w:proofErr w:type="spellEnd"/>
       <w:r>
@@ -241,6 +233,50 @@
           <w:szCs w:val="24"/>
         </w:rPr>
       </w:pPr>
+    </w:p>
+    <w:p>
+      <w:pPr>
+        <w:rPr>
+          <w:rFonts w:ascii="Times New Roman" w:hAnsi="Times New Roman" w:cs="Times New Roman"/>
+          <w:sz w:val="24"/>
+          <w:szCs w:val="24"/>
+        </w:rPr>
+      </w:pPr>
+    </w:p>
+    <w:p>
+      <w:pPr>
+        <w:rPr>
+          <w:rFonts w:ascii="Times New Roman" w:hAnsi="Times New Roman" w:cs="Times New Roman"/>
+          <w:sz w:val="24"/>
+          <w:szCs w:val="24"/>
+        </w:rPr>
+      </w:pPr>
+      <w:r>
+        <w:rPr>
+          <w:rFonts w:ascii="Times New Roman" w:hAnsi="Times New Roman" w:cs="Times New Roman"/>
+          <w:sz w:val="24"/>
+          <w:szCs w:val="24"/>
+        </w:rPr>
+        <w:t>Total Amount = &lt;&lt;</w:t>
+      </w:r>
+      <w:proofErr w:type="spellStart"/>
+      <w:r>
+        <w:rPr>
+          <w:rFonts w:ascii="Times New Roman" w:hAnsi="Times New Roman" w:cs="Times New Roman"/>
+          <w:sz w:val="24"/>
+          <w:szCs w:val="24"/>
+        </w:rPr>
+        <w:t>totalamount</w:t>
+      </w:r>
+      <w:proofErr w:type="spellEnd"/>
+      <w:r>
+        <w:rPr>
+          <w:rFonts w:ascii="Times New Roman" w:hAnsi="Times New Roman" w:cs="Times New Roman"/>
+          <w:sz w:val="24"/>
+          <w:szCs w:val="24"/>
+        </w:rPr>
+        <w:t>&gt;&gt;</w:t>
+      </w:r>
     </w:p>
     <w:p>
       <w:pPr>

</xml_diff>